<commit_message>
Fixes for spreadsheets exam
</commit_message>
<xml_diff>
--- a/Courses/Computer-Modeling-and-IT/Computer-Modeling-and-IT-5-Class/30-Spreadsheets-Exam/30-Spreadsheets-Exam.docx
+++ b/Courses/Computer-Modeling-and-IT/Computer-Modeling-and-IT-5-Class/30-Spreadsheets-Exam/30-Spreadsheets-Exam.docx
@@ -1,6 +1,6 @@
 
 <file path=word/document.xml><?xml version="1.0" encoding="utf-8"?>
-<w:document xmlns:wpc="http://schemas.microsoft.com/office/word/2010/wordprocessingCanvas" xmlns:cx="http://schemas.microsoft.com/office/drawing/2014/chartex" xmlns:cx1="http://schemas.microsoft.com/office/drawing/2015/9/8/chartex" xmlns:mc="http://schemas.openxmlformats.org/markup-compatibility/2006" xmlns:o="urn:schemas-microsoft-com:office:office" xmlns:r="http://schemas.openxmlformats.org/officeDocument/2006/relationships" xmlns:m="http://schemas.openxmlformats.org/officeDocument/2006/math" xmlns:v="urn:schemas-microsoft-com:vml" xmlns:wp14="http://schemas.microsoft.com/office/word/2010/wordprocessingDrawing" xmlns:wp="http://schemas.openxmlformats.org/drawingml/2006/wordprocessingDrawing" xmlns:w10="urn:schemas-microsoft-com:office:word" xmlns:w="http://schemas.openxmlformats.org/wordprocessingml/2006/main" xmlns:w14="http://schemas.microsoft.com/office/word/2010/wordml" xmlns:w15="http://schemas.microsoft.com/office/word/2012/wordml" xmlns:w16se="http://schemas.microsoft.com/office/word/2015/wordml/symex" xmlns:wpg="http://schemas.microsoft.com/office/word/2010/wordprocessingGroup" xmlns:wpi="http://schemas.microsoft.com/office/word/2010/wordprocessingInk" xmlns:wne="http://schemas.microsoft.com/office/word/2006/wordml" xmlns:wps="http://schemas.microsoft.com/office/word/2010/wordprocessingShape" mc:Ignorable="w14 w15 w16se wp14">
+<w:document xmlns:wpc="http://schemas.microsoft.com/office/word/2010/wordprocessingCanvas" xmlns:cx="http://schemas.microsoft.com/office/drawing/2014/chartex" xmlns:cx1="http://schemas.microsoft.com/office/drawing/2015/9/8/chartex" xmlns:cx2="http://schemas.microsoft.com/office/drawing/2015/10/21/chartex" xmlns:cx3="http://schemas.microsoft.com/office/drawing/2016/5/9/chartex" xmlns:cx4="http://schemas.microsoft.com/office/drawing/2016/5/10/chartex" xmlns:cx5="http://schemas.microsoft.com/office/drawing/2016/5/11/chartex" xmlns:cx6="http://schemas.microsoft.com/office/drawing/2016/5/12/chartex" xmlns:cx7="http://schemas.microsoft.com/office/drawing/2016/5/13/chartex" xmlns:cx8="http://schemas.microsoft.com/office/drawing/2016/5/14/chartex" xmlns:mc="http://schemas.openxmlformats.org/markup-compatibility/2006" xmlns:aink="http://schemas.microsoft.com/office/drawing/2016/ink" xmlns:am3d="http://schemas.microsoft.com/office/drawing/2017/model3d" xmlns:o="urn:schemas-microsoft-com:office:office" xmlns:oel="http://schemas.microsoft.com/office/2019/extlst" xmlns:r="http://schemas.openxmlformats.org/officeDocument/2006/relationships" xmlns:m="http://schemas.openxmlformats.org/officeDocument/2006/math" xmlns:v="urn:schemas-microsoft-com:vml" xmlns:wp14="http://schemas.microsoft.com/office/word/2010/wordprocessingDrawing" xmlns:wp="http://schemas.openxmlformats.org/drawingml/2006/wordprocessingDrawing" xmlns:w10="urn:schemas-microsoft-com:office:word" xmlns:w="http://schemas.openxmlformats.org/wordprocessingml/2006/main" xmlns:w14="http://schemas.microsoft.com/office/word/2010/wordml" xmlns:w15="http://schemas.microsoft.com/office/word/2012/wordml" xmlns:w16cex="http://schemas.microsoft.com/office/word/2018/wordml/cex" xmlns:w16cid="http://schemas.microsoft.com/office/word/2016/wordml/cid" xmlns:w16="http://schemas.microsoft.com/office/word/2018/wordml" xmlns:w16sdtdh="http://schemas.microsoft.com/office/word/2020/wordml/sdtdatahash" xmlns:w16se="http://schemas.microsoft.com/office/word/2015/wordml/symex" xmlns:wpg="http://schemas.microsoft.com/office/word/2010/wordprocessingGroup" xmlns:wpi="http://schemas.microsoft.com/office/word/2010/wordprocessingInk" xmlns:wne="http://schemas.microsoft.com/office/word/2006/wordml" xmlns:wps="http://schemas.microsoft.com/office/word/2010/wordprocessingShape" mc:Ignorable="w14 w15 w16se w16cid w16 w16cex w16sdtdh wp14">
   <w:body>
     <w:p>
       <w:pPr>
@@ -102,370 +102,236 @@
             <v:path o:extrusionok="f" gradientshapeok="t" o:connecttype="rect"/>
             <o:lock v:ext="edit" aspectratio="t"/>
           </v:shapetype>
-          <v:shape id="_x0000_i1025" type="#_x0000_t75" style="width:116.4pt;height:53.3pt">
+          <v:shape id="_x0000_i1025" type="#_x0000_t75" alt="" style="width:100.25pt;height:45.95pt;mso-width-percent:0;mso-height-percent:0;mso-width-percent:0;mso-height-percent:0">
             <v:imagedata r:id="rId8" o:title="Status-Under-Development"/>
           </v:shape>
         </w:pict>
       </w:r>
-      <w:bookmarkStart w:id="0" w:name="_GoBack"/>
-      <w:bookmarkEnd w:id="0"/>
     </w:p>
     <w:p>
       <w:pPr>
         <w:pStyle w:val="Heading2"/>
-        <w:numPr>
-          <w:ilvl w:val="0"/>
-          <w:numId w:val="0"/>
-        </w:numPr>
-        <w:ind w:left="426" w:hanging="426"/>
-      </w:pPr>
-      <w:r>
-        <w:t>Въпроси:</w:t>
+      </w:pPr>
+      <w:r>
+        <w:t>Дневникът на 5. В клас</w:t>
       </w:r>
     </w:p>
     <w:p>
       <w:pPr>
-        <w:pStyle w:val="ListParagraph"/>
-        <w:numPr>
-          <w:ilvl w:val="0"/>
-          <w:numId w:val="45"/>
-        </w:numPr>
-        <w:ind w:left="426" w:hanging="426"/>
-        <w:rPr>
-          <w:lang w:val="bg-BG"/>
-        </w:rPr>
-      </w:pPr>
-      <w:r>
-        <w:rPr>
-          <w:lang w:val="bg-BG"/>
-        </w:rPr>
-        <w:t>К</w:t>
-      </w:r>
-      <w:r>
-        <w:rPr>
-          <w:lang w:val="bg-BG"/>
-        </w:rPr>
-        <w:t xml:space="preserve">ак се казва </w:t>
+        <w:rPr>
+          <w:lang w:val="bg-BG"/>
+        </w:rPr>
+      </w:pPr>
+      <w:r>
+        <w:rPr>
+          <w:lang w:val="bg-BG"/>
+        </w:rPr>
+        <w:t xml:space="preserve">Създайте нов файл в </w:t>
+      </w:r>
+      <w:r>
+        <w:t xml:space="preserve">Excel </w:t>
+      </w:r>
+      <w:r>
+        <w:rPr>
+          <w:lang w:val="bg-BG"/>
+        </w:rPr>
+        <w:t xml:space="preserve">по </w:t>
       </w:r>
       <w:r>
         <w:rPr>
           <w:b/>
           <w:lang w:val="bg-BG"/>
         </w:rPr>
-        <w:t>документът</w:t>
-      </w:r>
-      <w:r>
-        <w:rPr>
-          <w:lang w:val="bg-BG"/>
-        </w:rPr>
-        <w:t xml:space="preserve">, който се </w:t>
+        <w:t>модела на снимката</w:t>
+      </w:r>
+      <w:r>
+        <w:rPr>
+          <w:lang w:val="bg-BG"/>
+        </w:rPr>
+        <w:t>.</w:t>
+      </w:r>
+      <w:r>
+        <w:rPr>
+          <w:lang w:val="bg-BG"/>
+        </w:rPr>
+        <w:t xml:space="preserve"> В</w:t>
+      </w:r>
+      <w:r>
+        <w:rPr>
+          <w:lang w:val="bg-BG"/>
+        </w:rPr>
+        <w:t>сички</w:t>
+      </w:r>
+      <w:r>
+        <w:rPr>
+          <w:lang w:val="bg-BG"/>
+        </w:rPr>
+        <w:t xml:space="preserve"> </w:t>
       </w:r>
       <w:r>
         <w:rPr>
           <w:b/>
           <w:lang w:val="bg-BG"/>
         </w:rPr>
-        <w:t>създава</w:t>
-      </w:r>
-      <w:r>
-        <w:rPr>
-          <w:lang w:val="bg-BG"/>
-        </w:rPr>
-        <w:t xml:space="preserve"> и </w:t>
+        <w:t>заглавни клетки</w:t>
+      </w:r>
+      <w:r>
+        <w:rPr>
+          <w:lang w:val="bg-BG"/>
+        </w:rPr>
+        <w:t xml:space="preserve"> трябва да са с шрифт </w:t>
+      </w:r>
+      <w:r>
+        <w:t>"</w:t>
       </w:r>
       <w:r>
         <w:rPr>
           <w:b/>
-          <w:lang w:val="bg-BG"/>
-        </w:rPr>
-        <w:t>обработва</w:t>
-      </w:r>
-      <w:r>
-        <w:rPr>
-          <w:lang w:val="bg-BG"/>
-        </w:rPr>
-        <w:t xml:space="preserve"> в </w:t>
+        </w:rPr>
+        <w:t>Arial</w:t>
+      </w:r>
+      <w:r>
+        <w:t>"</w:t>
+      </w:r>
+      <w:r>
+        <w:rPr>
+          <w:lang w:val="bg-BG"/>
+        </w:rPr>
+        <w:t xml:space="preserve">, </w:t>
       </w:r>
       <w:r>
         <w:rPr>
           <w:b/>
-        </w:rPr>
-        <w:t>MS Excel</w:t>
-      </w:r>
-      <w:r>
-        <w:t>?</w:t>
-      </w:r>
-    </w:p>
-    <w:p>
-      <w:pPr>
-        <w:pStyle w:val="ListParagraph"/>
-        <w:numPr>
-          <w:ilvl w:val="0"/>
-          <w:numId w:val="45"/>
-        </w:numPr>
-        <w:ind w:left="426" w:hanging="426"/>
-        <w:rPr>
-          <w:lang w:val="bg-BG"/>
-        </w:rPr>
-      </w:pPr>
-      <w:r>
-        <w:rPr>
-          <w:lang w:val="bg-BG"/>
-        </w:rPr>
-        <w:t xml:space="preserve">За какво служат </w:t>
+          <w:lang w:val="bg-BG"/>
+        </w:rPr>
+        <w:t>центрирани</w:t>
+      </w:r>
+      <w:r>
+        <w:rPr>
+          <w:lang w:val="bg-BG"/>
+        </w:rPr>
+        <w:t xml:space="preserve">, с </w:t>
       </w:r>
       <w:r>
         <w:rPr>
           <w:b/>
           <w:lang w:val="bg-BG"/>
         </w:rPr>
-        <w:t>ел. таблиците</w:t>
-      </w:r>
-      <w:r>
-        <w:rPr>
-          <w:lang w:val="bg-BG"/>
-        </w:rPr>
-        <w:t>?</w:t>
-      </w:r>
-    </w:p>
-    <w:p>
-      <w:pPr>
-        <w:pStyle w:val="ListParagraph"/>
-        <w:numPr>
-          <w:ilvl w:val="0"/>
-          <w:numId w:val="45"/>
-        </w:numPr>
-        <w:ind w:left="426" w:hanging="426"/>
-        <w:rPr>
-          <w:lang w:val="bg-BG"/>
-        </w:rPr>
-      </w:pPr>
-      <w:r>
-        <w:rPr>
-          <w:lang w:val="bg-BG"/>
-        </w:rPr>
-        <w:t xml:space="preserve">Какви са </w:t>
+        <w:t>размер</w:t>
+      </w:r>
+      <w:r>
+        <w:rPr>
+          <w:lang w:val="bg-BG"/>
+        </w:rPr>
+        <w:t xml:space="preserve"> на шрифта </w:t>
       </w:r>
       <w:r>
         <w:rPr>
           <w:b/>
           <w:lang w:val="bg-BG"/>
         </w:rPr>
-        <w:t>основните елементи</w:t>
-      </w:r>
-      <w:r>
-        <w:rPr>
-          <w:lang w:val="bg-BG"/>
-        </w:rPr>
-        <w:t xml:space="preserve"> на ел. таблици</w:t>
-      </w:r>
-      <w:r>
-        <w:rPr>
-          <w:lang w:val="bg-BG"/>
-        </w:rPr>
-        <w:t>те</w:t>
-      </w:r>
-      <w:r>
-        <w:rPr>
-          <w:lang w:val="bg-BG"/>
-        </w:rPr>
-        <w:t>?</w:t>
-      </w:r>
-    </w:p>
-    <w:p>
-      <w:pPr>
-        <w:pStyle w:val="ListParagraph"/>
-        <w:numPr>
-          <w:ilvl w:val="0"/>
-          <w:numId w:val="45"/>
-        </w:numPr>
-        <w:ind w:left="426" w:hanging="426"/>
-        <w:rPr>
-          <w:lang w:val="bg-BG"/>
-        </w:rPr>
-      </w:pPr>
-      <w:r>
-        <w:rPr>
-          <w:lang w:val="bg-BG"/>
-        </w:rPr>
-        <w:t xml:space="preserve">Как се образува </w:t>
+        <w:t>14</w:t>
+      </w:r>
+      <w:r>
+        <w:rPr>
+          <w:lang w:val="bg-BG"/>
+        </w:rPr>
+        <w:t xml:space="preserve"> </w:t>
       </w:r>
       <w:r>
         <w:rPr>
           <w:b/>
-          <w:lang w:val="bg-BG"/>
-        </w:rPr>
-        <w:t>адрес на клетка</w:t>
-      </w:r>
-      <w:r>
-        <w:rPr>
-          <w:lang w:val="bg-BG"/>
-        </w:rPr>
-        <w:t>?</w:t>
-      </w:r>
-    </w:p>
-    <w:p>
-      <w:pPr>
-        <w:pStyle w:val="ListParagraph"/>
-        <w:numPr>
-          <w:ilvl w:val="0"/>
-          <w:numId w:val="45"/>
-        </w:numPr>
-        <w:ind w:left="426" w:hanging="426"/>
-        <w:rPr>
-          <w:lang w:val="bg-BG"/>
-        </w:rPr>
-      </w:pPr>
-      <w:r>
-        <w:rPr>
-          <w:lang w:val="bg-BG"/>
-        </w:rPr>
-        <w:t xml:space="preserve">Как могат </w:t>
+        </w:rPr>
+        <w:t>pt.</w:t>
+      </w:r>
+      <w:r>
+        <w:t xml:space="preserve"> </w:t>
+      </w:r>
+      <w:r>
+        <w:rPr>
+          <w:lang w:val="bg-BG"/>
+        </w:rPr>
+        <w:t>и да бъдат в стил "</w:t>
       </w:r>
       <w:r>
         <w:rPr>
           <w:b/>
-          <w:lang w:val="bg-BG"/>
-        </w:rPr>
-        <w:t>графично</w:t>
-      </w:r>
-      <w:r>
-        <w:rPr>
-          <w:lang w:val="bg-BG"/>
-        </w:rPr>
-        <w:t xml:space="preserve"> да се </w:t>
+        </w:rPr>
+        <w:t>Bold</w:t>
+      </w:r>
+      <w:r>
+        <w:rPr>
+          <w:lang w:val="bg-BG"/>
+        </w:rPr>
+        <w:t>"</w:t>
+      </w:r>
+      <w:r>
+        <w:t xml:space="preserve">, </w:t>
+      </w:r>
+      <w:r>
+        <w:rPr>
+          <w:lang w:val="bg-BG"/>
+        </w:rPr>
+        <w:t xml:space="preserve">като клетка </w:t>
       </w:r>
       <w:r>
         <w:rPr>
           <w:b/>
-          <w:lang w:val="bg-BG"/>
-        </w:rPr>
-        <w:t>визуализират</w:t>
-      </w:r>
-      <w:r>
-        <w:rPr>
-          <w:lang w:val="bg-BG"/>
-        </w:rPr>
+        </w:rPr>
+        <w:t>A1</w:t>
+      </w:r>
+      <w:r>
         <w:t xml:space="preserve"> </w:t>
       </w:r>
       <w:r>
         <w:rPr>
+          <w:lang w:val="bg-BG"/>
+        </w:rPr>
+        <w:t xml:space="preserve">трябва и да </w:t>
+      </w:r>
+      <w:r>
+        <w:rPr>
           <w:b/>
           <w:lang w:val="bg-BG"/>
         </w:rPr>
-        <w:t>данните</w:t>
-      </w:r>
-      <w:r>
-        <w:rPr>
-          <w:lang w:val="bg-BG"/>
-        </w:rPr>
-        <w:t xml:space="preserve"> от една таблица?</w:t>
-      </w:r>
-    </w:p>
-    <w:p>
-      <w:pPr>
-        <w:pStyle w:val="ListParagraph"/>
-        <w:numPr>
-          <w:ilvl w:val="0"/>
-          <w:numId w:val="45"/>
-        </w:numPr>
-        <w:ind w:left="426" w:hanging="426"/>
-        <w:rPr>
-          <w:lang w:val="bg-BG"/>
-        </w:rPr>
-      </w:pPr>
-      <w:r>
-        <w:rPr>
-          <w:lang w:val="bg-BG"/>
-        </w:rPr>
-        <w:t xml:space="preserve">Какви </w:t>
+        <w:t>е подчертана</w:t>
+      </w:r>
+      <w:r>
+        <w:rPr>
+          <w:lang w:val="bg-BG"/>
+        </w:rPr>
+        <w:t>.</w:t>
+      </w:r>
+      <w:r>
+        <w:rPr>
+          <w:lang w:val="bg-BG"/>
+        </w:rPr>
+        <w:t xml:space="preserve"> Имената на </w:t>
       </w:r>
       <w:r>
         <w:rPr>
           <w:b/>
           <w:lang w:val="bg-BG"/>
         </w:rPr>
-        <w:t>видове диаграми</w:t>
-      </w:r>
-      <w:r>
-        <w:rPr>
-          <w:lang w:val="bg-BG"/>
-        </w:rPr>
-        <w:t xml:space="preserve"> има?</w:t>
-      </w:r>
-    </w:p>
-    <w:p>
-      <w:pPr>
-        <w:pStyle w:val="Heading2"/>
-        <w:numPr>
-          <w:ilvl w:val="0"/>
-          <w:numId w:val="0"/>
-        </w:numPr>
-        <w:ind w:left="786" w:hanging="786"/>
-      </w:pPr>
-      <w:r>
-        <w:t>Задачи:</w:t>
-      </w:r>
-    </w:p>
-    <w:p>
-      <w:pPr>
-        <w:pStyle w:val="Heading3"/>
-        <w:rPr>
-          <w:lang w:val="bg-BG"/>
-        </w:rPr>
-      </w:pPr>
-      <w:r>
-        <w:rPr>
-          <w:lang w:val="bg-BG"/>
-        </w:rPr>
-        <w:t>1. Дневникът на 5. В клас</w:t>
-      </w:r>
-    </w:p>
-    <w:p>
-      <w:pPr>
-        <w:rPr>
-          <w:lang w:val="bg-BG"/>
-        </w:rPr>
-      </w:pPr>
-      <w:r>
-        <w:rPr>
-          <w:lang w:val="bg-BG"/>
-        </w:rPr>
-        <w:t xml:space="preserve">Създайте нов файл в </w:t>
-      </w:r>
-      <w:r>
-        <w:t xml:space="preserve">Excel </w:t>
-      </w:r>
-      <w:r>
-        <w:rPr>
-          <w:lang w:val="bg-BG"/>
-        </w:rPr>
-        <w:t xml:space="preserve">по </w:t>
+        <w:t>учебните предмети</w:t>
+      </w:r>
+      <w:r>
+        <w:rPr>
+          <w:lang w:val="bg-BG"/>
+        </w:rPr>
+        <w:t xml:space="preserve"> трябва да са в стил "</w:t>
       </w:r>
       <w:r>
         <w:rPr>
           <w:b/>
-          <w:lang w:val="bg-BG"/>
-        </w:rPr>
-        <w:t>модела на снимката</w:t>
-      </w:r>
-      <w:r>
-        <w:rPr>
-          <w:lang w:val="bg-BG"/>
-        </w:rPr>
-        <w:t>.</w:t>
-      </w:r>
-      <w:r>
-        <w:rPr>
-          <w:lang w:val="bg-BG"/>
-        </w:rPr>
-        <w:t xml:space="preserve"> В</w:t>
-      </w:r>
-      <w:r>
-        <w:rPr>
-          <w:lang w:val="bg-BG"/>
-        </w:rPr>
-        <w:t>сички</w:t>
+        </w:rPr>
+        <w:t>Italic</w:t>
+      </w:r>
+      <w:r>
+        <w:rPr>
+          <w:lang w:val="bg-BG"/>
+        </w:rPr>
+        <w:t>".</w:t>
       </w:r>
       <w:r>
         <w:rPr>
@@ -475,186 +341,15 @@
       </w:r>
       <w:r>
         <w:rPr>
+          <w:lang w:val="bg-BG"/>
+        </w:rPr>
+        <w:t>В колоната "</w:t>
+      </w:r>
+      <w:r>
+        <w:rPr>
           <w:b/>
           <w:lang w:val="bg-BG"/>
         </w:rPr>
-        <w:t>заглавни клетки</w:t>
-      </w:r>
-      <w:r>
-        <w:rPr>
-          <w:lang w:val="bg-BG"/>
-        </w:rPr>
-        <w:t xml:space="preserve"> трябва да са с шрифт </w:t>
-      </w:r>
-      <w:r>
-        <w:t>"</w:t>
-      </w:r>
-      <w:r>
-        <w:rPr>
-          <w:b/>
-        </w:rPr>
-        <w:t>Arial</w:t>
-      </w:r>
-      <w:r>
-        <w:t>"</w:t>
-      </w:r>
-      <w:r>
-        <w:rPr>
-          <w:lang w:val="bg-BG"/>
-        </w:rPr>
-        <w:t xml:space="preserve">, </w:t>
-      </w:r>
-      <w:r>
-        <w:rPr>
-          <w:b/>
-          <w:lang w:val="bg-BG"/>
-        </w:rPr>
-        <w:t>центрирани</w:t>
-      </w:r>
-      <w:r>
-        <w:rPr>
-          <w:lang w:val="bg-BG"/>
-        </w:rPr>
-        <w:t xml:space="preserve">, с </w:t>
-      </w:r>
-      <w:r>
-        <w:rPr>
-          <w:b/>
-          <w:lang w:val="bg-BG"/>
-        </w:rPr>
-        <w:t>размер</w:t>
-      </w:r>
-      <w:r>
-        <w:rPr>
-          <w:lang w:val="bg-BG"/>
-        </w:rPr>
-        <w:t xml:space="preserve"> на шрифта </w:t>
-      </w:r>
-      <w:r>
-        <w:rPr>
-          <w:b/>
-          <w:lang w:val="bg-BG"/>
-        </w:rPr>
-        <w:t>14</w:t>
-      </w:r>
-      <w:r>
-        <w:rPr>
-          <w:lang w:val="bg-BG"/>
-        </w:rPr>
-        <w:t xml:space="preserve"> </w:t>
-      </w:r>
-      <w:r>
-        <w:rPr>
-          <w:b/>
-        </w:rPr>
-        <w:t>pt.</w:t>
-      </w:r>
-      <w:r>
-        <w:t xml:space="preserve"> </w:t>
-      </w:r>
-      <w:r>
-        <w:rPr>
-          <w:lang w:val="bg-BG"/>
-        </w:rPr>
-        <w:t>и да бъдат в стил "</w:t>
-      </w:r>
-      <w:r>
-        <w:rPr>
-          <w:b/>
-        </w:rPr>
-        <w:t>Bold</w:t>
-      </w:r>
-      <w:r>
-        <w:rPr>
-          <w:lang w:val="bg-BG"/>
-        </w:rPr>
-        <w:t>"</w:t>
-      </w:r>
-      <w:r>
-        <w:t xml:space="preserve">, </w:t>
-      </w:r>
-      <w:r>
-        <w:rPr>
-          <w:lang w:val="bg-BG"/>
-        </w:rPr>
-        <w:t xml:space="preserve">като клетка </w:t>
-      </w:r>
-      <w:r>
-        <w:rPr>
-          <w:b/>
-        </w:rPr>
-        <w:t>A1</w:t>
-      </w:r>
-      <w:r>
-        <w:t xml:space="preserve"> </w:t>
-      </w:r>
-      <w:r>
-        <w:rPr>
-          <w:lang w:val="bg-BG"/>
-        </w:rPr>
-        <w:t xml:space="preserve">трябва и да </w:t>
-      </w:r>
-      <w:r>
-        <w:rPr>
-          <w:b/>
-          <w:lang w:val="bg-BG"/>
-        </w:rPr>
-        <w:t>е подчертана</w:t>
-      </w:r>
-      <w:r>
-        <w:rPr>
-          <w:lang w:val="bg-BG"/>
-        </w:rPr>
-        <w:t>.</w:t>
-      </w:r>
-      <w:r>
-        <w:rPr>
-          <w:lang w:val="bg-BG"/>
-        </w:rPr>
-        <w:t xml:space="preserve"> Имената на </w:t>
-      </w:r>
-      <w:r>
-        <w:rPr>
-          <w:b/>
-          <w:lang w:val="bg-BG"/>
-        </w:rPr>
-        <w:t>учебните предмети</w:t>
-      </w:r>
-      <w:r>
-        <w:rPr>
-          <w:lang w:val="bg-BG"/>
-        </w:rPr>
-        <w:t xml:space="preserve"> трябва да са в стил "</w:t>
-      </w:r>
-      <w:r>
-        <w:rPr>
-          <w:b/>
-        </w:rPr>
-        <w:t>Italic</w:t>
-      </w:r>
-      <w:r>
-        <w:rPr>
-          <w:lang w:val="bg-BG"/>
-        </w:rPr>
-        <w:t>".</w:t>
-      </w:r>
-      <w:r>
-        <w:rPr>
-          <w:lang w:val="bg-BG"/>
-        </w:rPr>
-        <w:t xml:space="preserve"> </w:t>
-      </w:r>
-      <w:r>
-        <w:rPr>
-          <w:lang w:val="bg-BG"/>
-        </w:rPr>
-        <w:t>В колоната "</w:t>
-      </w:r>
-      <w:r>
-        <w:rPr>
-          <w:b/>
-          <w:lang w:val="bg-BG"/>
-        </w:rPr>
         <w:t>Учебни предмети</w:t>
       </w:r>
       <w:r>
@@ -679,7 +374,7 @@
         <w:rPr>
           <w:lang w:val="bg-BG"/>
         </w:rPr>
-        <w:t xml:space="preserve">всичките </w:t>
+        <w:t xml:space="preserve">всички </w:t>
       </w:r>
       <w:r>
         <w:rPr>
@@ -833,16 +528,10 @@
     </w:p>
     <w:p>
       <w:pPr>
-        <w:pStyle w:val="Heading3"/>
-        <w:rPr>
-          <w:lang w:val="bg-BG"/>
-        </w:rPr>
-      </w:pPr>
-      <w:r>
-        <w:rPr>
-          <w:lang w:val="bg-BG"/>
-        </w:rPr>
-        <w:t>2. Извеждане на диаграми от дневника на 5. В клас</w:t>
+        <w:pStyle w:val="Heading2"/>
+      </w:pPr>
+      <w:r>
+        <w:t>Извеждане на диаграми от дневника на 5. В клас</w:t>
       </w:r>
     </w:p>
     <w:p>
@@ -881,13 +570,41 @@
           <w:b/>
           <w:lang w:val="bg-BG"/>
         </w:rPr>
-        <w:t>колко са слабите, средните и т.н. оценки за</w:t>
+        <w:t xml:space="preserve">колко са слабите, средните </w:t>
+      </w:r>
+      <w:r>
+        <w:rPr>
+          <w:bCs/>
+          <w:lang w:val="bg-BG"/>
+        </w:rPr>
+        <w:t>и</w:t>
+      </w:r>
+      <w:r>
+        <w:rPr>
+          <w:bCs/>
+          <w:lang w:val="bg-BG"/>
+        </w:rPr>
+        <w:t xml:space="preserve"> т.н.</w:t>
       </w:r>
       <w:r>
         <w:rPr>
           <w:b/>
           <w:lang w:val="bg-BG"/>
         </w:rPr>
+        <w:t xml:space="preserve"> оценки </w:t>
+      </w:r>
+      <w:r>
+        <w:rPr>
+          <w:bCs/>
+          <w:lang w:val="bg-BG"/>
+        </w:rPr>
+        <w:t>за</w:t>
+      </w:r>
+      <w:r>
+        <w:rPr>
+          <w:b/>
+          <w:lang w:val="bg-BG"/>
+        </w:rPr>
         <w:t xml:space="preserve"> всеки предмет</w:t>
       </w:r>
       <w:r>
@@ -940,7 +657,41 @@
           <w:b/>
           <w:lang w:val="bg-BG"/>
         </w:rPr>
-        <w:t>съотношението между оценките по БЕЛ</w:t>
+        <w:t xml:space="preserve">съотношението между </w:t>
+      </w:r>
+      <w:r>
+        <w:rPr>
+          <w:b/>
+          <w:lang w:val="bg-BG"/>
+        </w:rPr>
+        <w:t xml:space="preserve">различните </w:t>
+      </w:r>
+      <w:r>
+        <w:rPr>
+          <w:b/>
+          <w:lang w:val="bg-BG"/>
+        </w:rPr>
+        <w:t>оценки по БЕЛ</w:t>
+      </w:r>
+      <w:r>
+        <w:rPr>
+          <w:b/>
+          <w:lang w:val="bg-BG"/>
+        </w:rPr>
+        <w:t xml:space="preserve"> </w:t>
+      </w:r>
+      <w:r>
+        <w:rPr>
+          <w:bCs/>
+          <w:lang w:val="bg-BG"/>
+        </w:rPr>
+        <w:t>(</w:t>
+      </w:r>
+      <w:r>
+        <w:rPr>
+          <w:lang w:val="bg-BG"/>
+        </w:rPr>
+        <w:t>слаб, среден, добър и т.н.)</w:t>
       </w:r>
       <w:r>
         <w:rPr>
@@ -990,19 +741,9 @@
     </w:p>
     <w:p>
       <w:pPr>
-        <w:pStyle w:val="Heading3"/>
-        <w:rPr>
-          <w:lang w:val="bg-BG"/>
-        </w:rPr>
-      </w:pPr>
-      <w:r>
-        <w:lastRenderedPageBreak/>
-        <w:t xml:space="preserve">3. </w:t>
-      </w:r>
-      <w:r>
-        <w:rPr>
-          <w:lang w:val="bg-BG"/>
-        </w:rPr>
+        <w:pStyle w:val="Heading2"/>
+      </w:pPr>
+      <w:r>
         <w:t>Население в България</w:t>
       </w:r>
     </w:p>
@@ -1129,9 +870,23 @@
       <w:r>
         <w:rPr>
           <w:b/>
-          <w:lang w:val="bg-BG"/>
-        </w:rPr>
-        <w:t>демографската криза</w:t>
+          <w:bCs/>
+          <w:lang w:val="bg-BG"/>
+        </w:rPr>
+        <w:t>промените</w:t>
+      </w:r>
+      <w:r>
+        <w:rPr>
+          <w:lang w:val="bg-BG"/>
+        </w:rPr>
+        <w:t xml:space="preserve"> в </w:t>
+      </w:r>
+      <w:r>
+        <w:rPr>
+          <w:b/>
+          <w:lang w:val="bg-BG"/>
+        </w:rPr>
+        <w:t>населението</w:t>
       </w:r>
       <w:r>
         <w:rPr>
@@ -1142,24 +897,9 @@
     </w:p>
     <w:p>
       <w:pPr>
-        <w:pStyle w:val="Heading3"/>
-        <w:rPr>
-          <w:lang w:val="bg-BG"/>
-        </w:rPr>
-      </w:pPr>
-      <w:r>
-        <w:rPr>
-          <w:lang w:val="bg-BG"/>
-        </w:rPr>
-        <w:t>4</w:t>
-      </w:r>
-      <w:r>
-        <w:t xml:space="preserve">. </w:t>
-      </w:r>
-      <w:r>
-        <w:rPr>
-          <w:lang w:val="bg-BG"/>
-        </w:rPr>
+        <w:pStyle w:val="Heading2"/>
+      </w:pPr>
+      <w:r>
         <w:t>Гъстота на населението</w:t>
       </w:r>
     </w:p>
@@ -1336,6 +1076,7 @@
         <w:rPr>
           <w:noProof/>
         </w:rPr>
+        <w:lastRenderedPageBreak/>
         <w:drawing>
           <wp:inline distT="0" distB="0" distL="0" distR="0" wp14:anchorId="03A92D14" wp14:editId="432BB8AA">
             <wp:extent cx="6626225" cy="2019300"/>
@@ -1397,7 +1138,7 @@
 </file>
 
 <file path=word/endnotes.xml><?xml version="1.0" encoding="utf-8"?>
-<w:endnotes xmlns:wpc="http://schemas.microsoft.com/office/word/2010/wordprocessingCanvas" xmlns:cx="http://schemas.microsoft.com/office/drawing/2014/chartex" xmlns:cx1="http://schemas.microsoft.com/office/drawing/2015/9/8/chartex" xmlns:mc="http://schemas.openxmlformats.org/markup-compatibility/2006" xmlns:o="urn:schemas-microsoft-com:office:office" xmlns:r="http://schemas.openxmlformats.org/officeDocument/2006/relationships" xmlns:m="http://schemas.openxmlformats.org/officeDocument/2006/math" xmlns:v="urn:schemas-microsoft-com:vml" xmlns:wp14="http://schemas.microsoft.com/office/word/2010/wordprocessingDrawing" xmlns:wp="http://schemas.openxmlformats.org/drawingml/2006/wordprocessingDrawing" xmlns:w10="urn:schemas-microsoft-com:office:word" xmlns:w="http://schemas.openxmlformats.org/wordprocessingml/2006/main" xmlns:w14="http://schemas.microsoft.com/office/word/2010/wordml" xmlns:w15="http://schemas.microsoft.com/office/word/2012/wordml" xmlns:w16se="http://schemas.microsoft.com/office/word/2015/wordml/symex" xmlns:wpg="http://schemas.microsoft.com/office/word/2010/wordprocessingGroup" xmlns:wpi="http://schemas.microsoft.com/office/word/2010/wordprocessingInk" xmlns:wne="http://schemas.microsoft.com/office/word/2006/wordml" xmlns:wps="http://schemas.microsoft.com/office/word/2010/wordprocessingShape" mc:Ignorable="w14 w15 w16se wp14">
+<w:endnotes xmlns:wpc="http://schemas.microsoft.com/office/word/2010/wordprocessingCanvas" xmlns:cx="http://schemas.microsoft.com/office/drawing/2014/chartex" xmlns:cx1="http://schemas.microsoft.com/office/drawing/2015/9/8/chartex" xmlns:cx2="http://schemas.microsoft.com/office/drawing/2015/10/21/chartex" xmlns:cx3="http://schemas.microsoft.com/office/drawing/2016/5/9/chartex" xmlns:cx4="http://schemas.microsoft.com/office/drawing/2016/5/10/chartex" xmlns:cx5="http://schemas.microsoft.com/office/drawing/2016/5/11/chartex" xmlns:cx6="http://schemas.microsoft.com/office/drawing/2016/5/12/chartex" xmlns:cx7="http://schemas.microsoft.com/office/drawing/2016/5/13/chartex" xmlns:cx8="http://schemas.microsoft.com/office/drawing/2016/5/14/chartex" xmlns:mc="http://schemas.openxmlformats.org/markup-compatibility/2006" xmlns:aink="http://schemas.microsoft.com/office/drawing/2016/ink" xmlns:am3d="http://schemas.microsoft.com/office/drawing/2017/model3d" xmlns:o="urn:schemas-microsoft-com:office:office" xmlns:oel="http://schemas.microsoft.com/office/2019/extlst" xmlns:r="http://schemas.openxmlformats.org/officeDocument/2006/relationships" xmlns:m="http://schemas.openxmlformats.org/officeDocument/2006/math" xmlns:v="urn:schemas-microsoft-com:vml" xmlns:wp14="http://schemas.microsoft.com/office/word/2010/wordprocessingDrawing" xmlns:wp="http://schemas.openxmlformats.org/drawingml/2006/wordprocessingDrawing" xmlns:w10="urn:schemas-microsoft-com:office:word" xmlns:w="http://schemas.openxmlformats.org/wordprocessingml/2006/main" xmlns:w14="http://schemas.microsoft.com/office/word/2010/wordml" xmlns:w15="http://schemas.microsoft.com/office/word/2012/wordml" xmlns:w16cex="http://schemas.microsoft.com/office/word/2018/wordml/cex" xmlns:w16cid="http://schemas.microsoft.com/office/word/2016/wordml/cid" xmlns:w16="http://schemas.microsoft.com/office/word/2018/wordml" xmlns:w16sdtdh="http://schemas.microsoft.com/office/word/2020/wordml/sdtdatahash" xmlns:w16se="http://schemas.microsoft.com/office/word/2015/wordml/symex" xmlns:wpg="http://schemas.microsoft.com/office/word/2010/wordprocessingGroup" xmlns:wpi="http://schemas.microsoft.com/office/word/2010/wordprocessingInk" xmlns:wne="http://schemas.microsoft.com/office/word/2006/wordml" xmlns:wps="http://schemas.microsoft.com/office/word/2010/wordprocessingShape" mc:Ignorable="w14 w15 w16se w16cid w16 w16cex w16sdtdh wp14">
   <w:endnote w:type="separator" w:id="-1">
     <w:p>
       <w:pPr>
@@ -1422,7 +1163,7 @@
 </file>
 
 <file path=word/footnotes.xml><?xml version="1.0" encoding="utf-8"?>
-<w:footnotes xmlns:wpc="http://schemas.microsoft.com/office/word/2010/wordprocessingCanvas" xmlns:cx="http://schemas.microsoft.com/office/drawing/2014/chartex" xmlns:cx1="http://schemas.microsoft.com/office/drawing/2015/9/8/chartex" xmlns:mc="http://schemas.openxmlformats.org/markup-compatibility/2006" xmlns:o="urn:schemas-microsoft-com:office:office" xmlns:r="http://schemas.openxmlformats.org/officeDocument/2006/relationships" xmlns:m="http://schemas.openxmlformats.org/officeDocument/2006/math" xmlns:v="urn:schemas-microsoft-com:vml" xmlns:wp14="http://schemas.microsoft.com/office/word/2010/wordprocessingDrawing" xmlns:wp="http://schemas.openxmlformats.org/drawingml/2006/wordprocessingDrawing" xmlns:w10="urn:schemas-microsoft-com:office:word" xmlns:w="http://schemas.openxmlformats.org/wordprocessingml/2006/main" xmlns:w14="http://schemas.microsoft.com/office/word/2010/wordml" xmlns:w15="http://schemas.microsoft.com/office/word/2012/wordml" xmlns:w16se="http://schemas.microsoft.com/office/word/2015/wordml/symex" xmlns:wpg="http://schemas.microsoft.com/office/word/2010/wordprocessingGroup" xmlns:wpi="http://schemas.microsoft.com/office/word/2010/wordprocessingInk" xmlns:wne="http://schemas.microsoft.com/office/word/2006/wordml" xmlns:wps="http://schemas.microsoft.com/office/word/2010/wordprocessingShape" mc:Ignorable="w14 w15 w16se wp14">
+<w:footnotes xmlns:wpc="http://schemas.microsoft.com/office/word/2010/wordprocessingCanvas" xmlns:cx="http://schemas.microsoft.com/office/drawing/2014/chartex" xmlns:cx1="http://schemas.microsoft.com/office/drawing/2015/9/8/chartex" xmlns:cx2="http://schemas.microsoft.com/office/drawing/2015/10/21/chartex" xmlns:cx3="http://schemas.microsoft.com/office/drawing/2016/5/9/chartex" xmlns:cx4="http://schemas.microsoft.com/office/drawing/2016/5/10/chartex" xmlns:cx5="http://schemas.microsoft.com/office/drawing/2016/5/11/chartex" xmlns:cx6="http://schemas.microsoft.com/office/drawing/2016/5/12/chartex" xmlns:cx7="http://schemas.microsoft.com/office/drawing/2016/5/13/chartex" xmlns:cx8="http://schemas.microsoft.com/office/drawing/2016/5/14/chartex" xmlns:mc="http://schemas.openxmlformats.org/markup-compatibility/2006" xmlns:aink="http://schemas.microsoft.com/office/drawing/2016/ink" xmlns:am3d="http://schemas.microsoft.com/office/drawing/2017/model3d" xmlns:o="urn:schemas-microsoft-com:office:office" xmlns:oel="http://schemas.microsoft.com/office/2019/extlst" xmlns:r="http://schemas.openxmlformats.org/officeDocument/2006/relationships" xmlns:m="http://schemas.openxmlformats.org/officeDocument/2006/math" xmlns:v="urn:schemas-microsoft-com:vml" xmlns:wp14="http://schemas.microsoft.com/office/word/2010/wordprocessingDrawing" xmlns:wp="http://schemas.openxmlformats.org/drawingml/2006/wordprocessingDrawing" xmlns:w10="urn:schemas-microsoft-com:office:word" xmlns:w="http://schemas.openxmlformats.org/wordprocessingml/2006/main" xmlns:w14="http://schemas.microsoft.com/office/word/2010/wordml" xmlns:w15="http://schemas.microsoft.com/office/word/2012/wordml" xmlns:w16cex="http://schemas.microsoft.com/office/word/2018/wordml/cex" xmlns:w16cid="http://schemas.microsoft.com/office/word/2016/wordml/cid" xmlns:w16="http://schemas.microsoft.com/office/word/2018/wordml" xmlns:w16sdtdh="http://schemas.microsoft.com/office/word/2020/wordml/sdtdatahash" xmlns:w16se="http://schemas.microsoft.com/office/word/2015/wordml/symex" xmlns:wpg="http://schemas.microsoft.com/office/word/2010/wordprocessingGroup" xmlns:wpi="http://schemas.microsoft.com/office/word/2010/wordprocessingInk" xmlns:wne="http://schemas.microsoft.com/office/word/2006/wordml" xmlns:wps="http://schemas.microsoft.com/office/word/2010/wordprocessingShape" mc:Ignorable="w14 w15 w16se w16cid w16 w16cex w16sdtdh wp14">
   <w:footnote w:type="separator" w:id="-1">
     <w:p>
       <w:pPr>
@@ -1447,7 +1188,7 @@
 </file>
 
 <file path=word/numbering.xml><?xml version="1.0" encoding="utf-8"?>
-<w:numbering xmlns:wpc="http://schemas.microsoft.com/office/word/2010/wordprocessingCanvas" xmlns:cx="http://schemas.microsoft.com/office/drawing/2014/chartex" xmlns:cx1="http://schemas.microsoft.com/office/drawing/2015/9/8/chartex" xmlns:mc="http://schemas.openxmlformats.org/markup-compatibility/2006" xmlns:o="urn:schemas-microsoft-com:office:office" xmlns:r="http://schemas.openxmlformats.org/officeDocument/2006/relationships" xmlns:m="http://schemas.openxmlformats.org/officeDocument/2006/math" xmlns:v="urn:schemas-microsoft-com:vml" xmlns:wp14="http://schemas.microsoft.com/office/word/2010/wordprocessingDrawing" xmlns:wp="http://schemas.openxmlformats.org/drawingml/2006/wordprocessingDrawing" xmlns:w10="urn:schemas-microsoft-com:office:word" xmlns:w="http://schemas.openxmlformats.org/wordprocessingml/2006/main" xmlns:w14="http://schemas.microsoft.com/office/word/2010/wordml" xmlns:w15="http://schemas.microsoft.com/office/word/2012/wordml" xmlns:w16se="http://schemas.microsoft.com/office/word/2015/wordml/symex" xmlns:wpg="http://schemas.microsoft.com/office/word/2010/wordprocessingGroup" xmlns:wpi="http://schemas.microsoft.com/office/word/2010/wordprocessingInk" xmlns:wne="http://schemas.microsoft.com/office/word/2006/wordml" xmlns:wps="http://schemas.microsoft.com/office/word/2010/wordprocessingShape" mc:Ignorable="w14 w15 w16se wp14">
+<w:numbering xmlns:wpc="http://schemas.microsoft.com/office/word/2010/wordprocessingCanvas" xmlns:cx="http://schemas.microsoft.com/office/drawing/2014/chartex" xmlns:cx1="http://schemas.microsoft.com/office/drawing/2015/9/8/chartex" xmlns:cx2="http://schemas.microsoft.com/office/drawing/2015/10/21/chartex" xmlns:cx3="http://schemas.microsoft.com/office/drawing/2016/5/9/chartex" xmlns:cx4="http://schemas.microsoft.com/office/drawing/2016/5/10/chartex" xmlns:cx5="http://schemas.microsoft.com/office/drawing/2016/5/11/chartex" xmlns:cx6="http://schemas.microsoft.com/office/drawing/2016/5/12/chartex" xmlns:cx7="http://schemas.microsoft.com/office/drawing/2016/5/13/chartex" xmlns:cx8="http://schemas.microsoft.com/office/drawing/2016/5/14/chartex" xmlns:mc="http://schemas.openxmlformats.org/markup-compatibility/2006" xmlns:aink="http://schemas.microsoft.com/office/drawing/2016/ink" xmlns:am3d="http://schemas.microsoft.com/office/drawing/2017/model3d" xmlns:o="urn:schemas-microsoft-com:office:office" xmlns:oel="http://schemas.microsoft.com/office/2019/extlst" xmlns:r="http://schemas.openxmlformats.org/officeDocument/2006/relationships" xmlns:m="http://schemas.openxmlformats.org/officeDocument/2006/math" xmlns:v="urn:schemas-microsoft-com:vml" xmlns:wp14="http://schemas.microsoft.com/office/word/2010/wordprocessingDrawing" xmlns:wp="http://schemas.openxmlformats.org/drawingml/2006/wordprocessingDrawing" xmlns:w10="urn:schemas-microsoft-com:office:word" xmlns:w="http://schemas.openxmlformats.org/wordprocessingml/2006/main" xmlns:w14="http://schemas.microsoft.com/office/word/2010/wordml" xmlns:w15="http://schemas.microsoft.com/office/word/2012/wordml" xmlns:w16cex="http://schemas.microsoft.com/office/word/2018/wordml/cex" xmlns:w16cid="http://schemas.microsoft.com/office/word/2016/wordml/cid" xmlns:w16="http://schemas.microsoft.com/office/word/2018/wordml" xmlns:w16sdtdh="http://schemas.microsoft.com/office/word/2020/wordml/sdtdatahash" xmlns:w16se="http://schemas.microsoft.com/office/word/2015/wordml/symex" xmlns:wpg="http://schemas.microsoft.com/office/word/2010/wordprocessingGroup" xmlns:wpi="http://schemas.microsoft.com/office/word/2010/wordprocessingInk" xmlns:wne="http://schemas.microsoft.com/office/word/2006/wordml" xmlns:wps="http://schemas.microsoft.com/office/word/2010/wordprocessingShape" mc:Ignorable="w14 w15 w16se w16cid w16 w16cex w16sdtdh wp14">
   <w:abstractNum w:abstractNumId="0" w15:restartNumberingAfterBreak="0">
     <w:nsid w:val="04E60920"/>
     <w:multiLevelType w:val="hybridMultilevel"/>
@@ -6310,34 +6051,34 @@
       </w:pPr>
     </w:lvl>
   </w:abstractNum>
-  <w:num w:numId="1">
+  <w:num w:numId="1" w16cid:durableId="631444246">
     <w:abstractNumId w:val="0"/>
   </w:num>
-  <w:num w:numId="2">
+  <w:num w:numId="2" w16cid:durableId="1203245987">
     <w:abstractNumId w:val="46"/>
   </w:num>
-  <w:num w:numId="3">
+  <w:num w:numId="3" w16cid:durableId="1556232627">
     <w:abstractNumId w:val="8"/>
   </w:num>
-  <w:num w:numId="4">
+  <w:num w:numId="4" w16cid:durableId="1167549759">
     <w:abstractNumId w:val="28"/>
   </w:num>
-  <w:num w:numId="5">
+  <w:num w:numId="5" w16cid:durableId="731804831">
     <w:abstractNumId w:val="29"/>
   </w:num>
-  <w:num w:numId="6">
+  <w:num w:numId="6" w16cid:durableId="2147122132">
     <w:abstractNumId w:val="36"/>
   </w:num>
-  <w:num w:numId="7">
+  <w:num w:numId="7" w16cid:durableId="931209004">
     <w:abstractNumId w:val="3"/>
   </w:num>
-  <w:num w:numId="8">
+  <w:num w:numId="8" w16cid:durableId="1901164496">
     <w:abstractNumId w:val="7"/>
   </w:num>
-  <w:num w:numId="9">
+  <w:num w:numId="9" w16cid:durableId="1442065508">
     <w:abstractNumId w:val="26"/>
   </w:num>
-  <w:num w:numId="10">
+  <w:num w:numId="10" w16cid:durableId="756830080">
     <w:abstractNumId w:val="12"/>
     <w:lvlOverride w:ilvl="0">
       <w:startOverride w:val="1"/>
@@ -6367,128 +6108,128 @@
       <w:startOverride w:val="1"/>
     </w:lvlOverride>
   </w:num>
-  <w:num w:numId="11">
+  <w:num w:numId="11" w16cid:durableId="547225666">
     <w:abstractNumId w:val="4"/>
   </w:num>
-  <w:num w:numId="12">
+  <w:num w:numId="12" w16cid:durableId="736778824">
     <w:abstractNumId w:val="19"/>
   </w:num>
-  <w:num w:numId="13">
+  <w:num w:numId="13" w16cid:durableId="1877503467">
     <w:abstractNumId w:val="1"/>
   </w:num>
-  <w:num w:numId="14">
+  <w:num w:numId="14" w16cid:durableId="1718235262">
     <w:abstractNumId w:val="35"/>
   </w:num>
-  <w:num w:numId="15">
+  <w:num w:numId="15" w16cid:durableId="635261265">
     <w:abstractNumId w:val="9"/>
   </w:num>
-  <w:num w:numId="16">
+  <w:num w:numId="16" w16cid:durableId="1044208016">
     <w:abstractNumId w:val="40"/>
   </w:num>
-  <w:num w:numId="17">
+  <w:num w:numId="17" w16cid:durableId="931816931">
     <w:abstractNumId w:val="27"/>
   </w:num>
-  <w:num w:numId="18">
+  <w:num w:numId="18" w16cid:durableId="1971591227">
     <w:abstractNumId w:val="44"/>
   </w:num>
-  <w:num w:numId="19">
+  <w:num w:numId="19" w16cid:durableId="684290277">
     <w:abstractNumId w:val="37"/>
   </w:num>
-  <w:num w:numId="20">
+  <w:num w:numId="20" w16cid:durableId="1866283832">
     <w:abstractNumId w:val="18"/>
   </w:num>
-  <w:num w:numId="21">
+  <w:num w:numId="21" w16cid:durableId="925649232">
     <w:abstractNumId w:val="32"/>
   </w:num>
-  <w:num w:numId="22">
+  <w:num w:numId="22" w16cid:durableId="812409097">
     <w:abstractNumId w:val="11"/>
   </w:num>
-  <w:num w:numId="23">
+  <w:num w:numId="23" w16cid:durableId="1036735292">
     <w:abstractNumId w:val="14"/>
   </w:num>
-  <w:num w:numId="24">
+  <w:num w:numId="24" w16cid:durableId="1646156069">
     <w:abstractNumId w:val="2"/>
   </w:num>
-  <w:num w:numId="25">
+  <w:num w:numId="25" w16cid:durableId="2069723296">
     <w:abstractNumId w:val="6"/>
   </w:num>
-  <w:num w:numId="26">
+  <w:num w:numId="26" w16cid:durableId="1339235032">
     <w:abstractNumId w:val="15"/>
   </w:num>
-  <w:num w:numId="27">
+  <w:num w:numId="27" w16cid:durableId="646395487">
     <w:abstractNumId w:val="39"/>
   </w:num>
-  <w:num w:numId="28">
+  <w:num w:numId="28" w16cid:durableId="1841507467">
     <w:abstractNumId w:val="17"/>
   </w:num>
-  <w:num w:numId="29">
+  <w:num w:numId="29" w16cid:durableId="564414295">
     <w:abstractNumId w:val="43"/>
   </w:num>
-  <w:num w:numId="30">
+  <w:num w:numId="30" w16cid:durableId="1543470733">
     <w:abstractNumId w:val="20"/>
   </w:num>
-  <w:num w:numId="31">
+  <w:num w:numId="31" w16cid:durableId="384987249">
     <w:abstractNumId w:val="10"/>
   </w:num>
-  <w:num w:numId="32">
+  <w:num w:numId="32" w16cid:durableId="1425416743">
     <w:abstractNumId w:val="38"/>
   </w:num>
-  <w:num w:numId="33">
+  <w:num w:numId="33" w16cid:durableId="1537814275">
     <w:abstractNumId w:val="41"/>
   </w:num>
-  <w:num w:numId="34">
+  <w:num w:numId="34" w16cid:durableId="953437407">
     <w:abstractNumId w:val="25"/>
   </w:num>
-  <w:num w:numId="35">
+  <w:num w:numId="35" w16cid:durableId="1962805567">
     <w:abstractNumId w:val="42"/>
   </w:num>
-  <w:num w:numId="36">
+  <w:num w:numId="36" w16cid:durableId="362511884">
     <w:abstractNumId w:val="5"/>
   </w:num>
-  <w:num w:numId="37">
+  <w:num w:numId="37" w16cid:durableId="403799239">
     <w:abstractNumId w:val="21"/>
   </w:num>
-  <w:num w:numId="38">
+  <w:num w:numId="38" w16cid:durableId="690182781">
     <w:abstractNumId w:val="13"/>
   </w:num>
-  <w:num w:numId="39">
+  <w:num w:numId="39" w16cid:durableId="6756138">
     <w:abstractNumId w:val="30"/>
   </w:num>
-  <w:num w:numId="40">
+  <w:num w:numId="40" w16cid:durableId="200241863">
     <w:abstractNumId w:val="23"/>
   </w:num>
-  <w:num w:numId="41">
+  <w:num w:numId="41" w16cid:durableId="1156336102">
     <w:abstractNumId w:val="22"/>
   </w:num>
-  <w:num w:numId="42">
+  <w:num w:numId="42" w16cid:durableId="1997685135">
     <w:abstractNumId w:val="34"/>
   </w:num>
-  <w:num w:numId="43">
+  <w:num w:numId="43" w16cid:durableId="1415710901">
     <w:abstractNumId w:val="4"/>
   </w:num>
-  <w:num w:numId="44">
+  <w:num w:numId="44" w16cid:durableId="1877425833">
     <w:abstractNumId w:val="16"/>
   </w:num>
-  <w:num w:numId="45">
+  <w:num w:numId="45" w16cid:durableId="1577549820">
     <w:abstractNumId w:val="45"/>
   </w:num>
-  <w:num w:numId="46">
+  <w:num w:numId="46" w16cid:durableId="541670298">
     <w:abstractNumId w:val="31"/>
   </w:num>
-  <w:num w:numId="47">
+  <w:num w:numId="47" w16cid:durableId="1875196331">
     <w:abstractNumId w:val="33"/>
   </w:num>
-  <w:num w:numId="48">
+  <w:num w:numId="48" w16cid:durableId="1652833069">
     <w:abstractNumId w:val="24"/>
   </w:num>
-  <w:num w:numId="49">
+  <w:num w:numId="49" w16cid:durableId="778647879">
     <w:abstractNumId w:val="47"/>
   </w:num>
 </w:numbering>
 </file>
 
 <file path=word/styles.xml><?xml version="1.0" encoding="utf-8"?>
-<w:styles xmlns:mc="http://schemas.openxmlformats.org/markup-compatibility/2006" xmlns:r="http://schemas.openxmlformats.org/officeDocument/2006/relationships" xmlns:w="http://schemas.openxmlformats.org/wordprocessingml/2006/main" xmlns:w14="http://schemas.microsoft.com/office/word/2010/wordml" xmlns:w15="http://schemas.microsoft.com/office/word/2012/wordml" xmlns:w16se="http://schemas.microsoft.com/office/word/2015/wordml/symex" mc:Ignorable="w14 w15 w16se">
+<w:styles xmlns:mc="http://schemas.openxmlformats.org/markup-compatibility/2006" xmlns:r="http://schemas.openxmlformats.org/officeDocument/2006/relationships" xmlns:w="http://schemas.openxmlformats.org/wordprocessingml/2006/main" xmlns:w14="http://schemas.microsoft.com/office/word/2010/wordml" xmlns:w15="http://schemas.microsoft.com/office/word/2012/wordml" xmlns:w16cex="http://schemas.microsoft.com/office/word/2018/wordml/cex" xmlns:w16cid="http://schemas.microsoft.com/office/word/2016/wordml/cid" xmlns:w16="http://schemas.microsoft.com/office/word/2018/wordml" xmlns:w16sdtdh="http://schemas.microsoft.com/office/word/2020/wordml/sdtdatahash" xmlns:w16se="http://schemas.microsoft.com/office/word/2015/wordml/symex" mc:Ignorable="w14 w15 w16se w16cid w16 w16cex w16sdtdh">
   <w:docDefaults>
     <w:rPrDefault>
       <w:rPr>
@@ -6504,7 +6245,7 @@
       </w:pPr>
     </w:pPrDefault>
   </w:docDefaults>
-  <w:latentStyles w:defLockedState="0" w:defUIPriority="99" w:defSemiHidden="0" w:defUnhideWhenUsed="0" w:defQFormat="0" w:count="371">
+  <w:latentStyles w:defLockedState="0" w:defUIPriority="99" w:defSemiHidden="0" w:defUnhideWhenUsed="0" w:defQFormat="0" w:count="376">
     <w:lsdException w:name="Normal" w:uiPriority="0" w:qFormat="1"/>
     <w:lsdException w:name="heading 1" w:uiPriority="9" w:qFormat="1"/>
     <w:lsdException w:name="heading 2" w:semiHidden="1" w:uiPriority="9" w:unhideWhenUsed="1" w:qFormat="1"/>
@@ -6876,6 +6617,11 @@
     <w:lsdException w:name="List Table 5 Dark Accent 6" w:uiPriority="50"/>
     <w:lsdException w:name="List Table 6 Colorful Accent 6" w:uiPriority="51"/>
     <w:lsdException w:name="List Table 7 Colorful Accent 6" w:uiPriority="52"/>
+    <w:lsdException w:name="Mention" w:semiHidden="1" w:unhideWhenUsed="1"/>
+    <w:lsdException w:name="Smart Hyperlink" w:semiHidden="1" w:unhideWhenUsed="1"/>
+    <w:lsdException w:name="Hashtag" w:semiHidden="1" w:unhideWhenUsed="1"/>
+    <w:lsdException w:name="Unresolved Mention" w:semiHidden="1" w:unhideWhenUsed="1"/>
+    <w:lsdException w:name="Smart Link" w:semiHidden="1" w:unhideWhenUsed="1"/>
   </w:latentStyles>
   <w:style w:type="paragraph" w:default="1" w:styleId="Normal">
     <w:name w:val="Normal"/>
@@ -7314,8 +7060,8 @@
       <w:u w:val="single"/>
     </w:rPr>
   </w:style>
-  <w:style w:type="character" w:customStyle="1" w:styleId="UnresolvedMention">
-    <w:name w:val="Unresolved Mention"/>
+  <w:style w:type="character" w:customStyle="1" w:styleId="UnresolvedMention1">
+    <w:name w:val="Unresolved Mention1"/>
     <w:basedOn w:val="DefaultParagraphFont"/>
     <w:uiPriority w:val="99"/>
     <w:semiHidden/>

</xml_diff>